<commit_message>
Step wise implementation of Project with screenshots
</commit_message>
<xml_diff>
--- a/Wordpress project.docx
+++ b/Wordpress project.docx
@@ -17,8 +17,6 @@
         </w:rPr>
         <w:t>Project</w:t>
       </w:r>
-      <w:bookmarkStart w:id="0" w:name="_GoBack"/>
-      <w:bookmarkEnd w:id="0"/>
       <w:r>
         <w:rPr>
           <w:sz w:val="36"/>
@@ -26,6 +24,7 @@
         </w:rPr>
         <w:t xml:space="preserve">: Migrate </w:t>
       </w:r>
+      <w:proofErr w:type="spellStart"/>
       <w:r>
         <w:rPr>
           <w:sz w:val="36"/>
@@ -33,6 +32,7 @@
         </w:rPr>
         <w:t>WordPress</w:t>
       </w:r>
+      <w:proofErr w:type="spellEnd"/>
       <w:r>
         <w:rPr>
           <w:sz w:val="36"/>
@@ -63,9 +63,11 @@
       <w:r>
         <w:tab/>
       </w:r>
+      <w:proofErr w:type="spellStart"/>
       <w:r>
         <w:t>WordPress</w:t>
       </w:r>
+      <w:proofErr w:type="spellEnd"/>
       <w:r>
         <w:t xml:space="preserve"> is a free and open-source content management system (CMS). </w:t>
       </w:r>
@@ -100,11 +102,24 @@
         <w:t xml:space="preserve"> In this particular case study, we will be able to</w:t>
       </w:r>
       <w:r>
-        <w:t xml:space="preserve"> host a new website through AWS services, and then migrate entire content of my old original</w:t>
-      </w:r>
-      <w:r>
-        <w:t xml:space="preserve"> WordPress</w:t>
-      </w:r>
+        <w:t xml:space="preserve"> host a new website through AWS services, and then </w:t>
+      </w:r>
+      <w:proofErr w:type="gramStart"/>
+      <w:r>
+        <w:t>migrate</w:t>
+      </w:r>
+      <w:proofErr w:type="gramEnd"/>
+      <w:r>
+        <w:t xml:space="preserve"> entire content of my old original</w:t>
+      </w:r>
+      <w:r>
+        <w:t xml:space="preserve"> </w:t>
+      </w:r>
+      <w:proofErr w:type="spellStart"/>
+      <w:r>
+        <w:t>WordPress</w:t>
+      </w:r>
+      <w:proofErr w:type="spellEnd"/>
       <w:r>
         <w:t xml:space="preserve"> website on this newly launched website.</w:t>
       </w:r>
@@ -112,7 +127,15 @@
     <w:p/>
     <w:p>
       <w:r>
-        <w:t>Please check the below screenshots to have a look at the original WordPress website that I own:</w:t>
+        <w:t xml:space="preserve">Please check the below screenshots to have a look at the original </w:t>
+      </w:r>
+      <w:proofErr w:type="spellStart"/>
+      <w:r>
+        <w:t>WordPress</w:t>
+      </w:r>
+      <w:proofErr w:type="spellEnd"/>
+      <w:r>
+        <w:t xml:space="preserve"> website that I own:</w:t>
       </w:r>
     </w:p>
     <w:p>
@@ -259,7 +282,15 @@
         </w:numPr>
       </w:pPr>
       <w:r>
-        <w:t>Deploy WordPress Installation</w:t>
+        <w:t xml:space="preserve">Deploy </w:t>
+      </w:r>
+      <w:proofErr w:type="spellStart"/>
+      <w:r>
+        <w:t>WordPress</w:t>
+      </w:r>
+      <w:proofErr w:type="spellEnd"/>
+      <w:r>
+        <w:t xml:space="preserve"> Installation</w:t>
       </w:r>
     </w:p>
     <w:p>
@@ -283,7 +314,15 @@
         </w:numPr>
       </w:pPr>
       <w:r>
-        <w:t>Import WordPress website</w:t>
+        <w:t xml:space="preserve">Import </w:t>
+      </w:r>
+      <w:proofErr w:type="spellStart"/>
+      <w:r>
+        <w:t>WordPress</w:t>
+      </w:r>
+      <w:proofErr w:type="spellEnd"/>
+      <w:r>
+        <w:t xml:space="preserve"> website</w:t>
       </w:r>
     </w:p>
     <w:p/>
@@ -368,19 +407,43 @@
           <w:b/>
         </w:rPr>
         <w:lastRenderedPageBreak/>
-        <w:t>Step 1: Deploy WordPress Installation</w:t>
+        <w:t xml:space="preserve">Step 1: Deploy </w:t>
+      </w:r>
+      <w:proofErr w:type="spellStart"/>
+      <w:r>
+        <w:rPr>
+          <w:b/>
+        </w:rPr>
+        <w:t>WordPress</w:t>
+      </w:r>
+      <w:proofErr w:type="spellEnd"/>
+      <w:r>
+        <w:rPr>
+          <w:b/>
+        </w:rPr>
+        <w:t xml:space="preserve"> Installation</w:t>
       </w:r>
     </w:p>
     <w:p>
       <w:r>
         <w:tab/>
-        <w:t>In this step, we will launch a WordPress installation on an Amazon AWS virtual machine.</w:t>
-      </w:r>
-    </w:p>
-    <w:p>
+        <w:t xml:space="preserve">In this step, we will launch a </w:t>
+      </w:r>
+      <w:proofErr w:type="spellStart"/>
+      <w:r>
+        <w:t>WordPress</w:t>
+      </w:r>
+      <w:proofErr w:type="spellEnd"/>
+      <w:r>
+        <w:t xml:space="preserve"> installation on an Amazon AWS virtual machine.</w:t>
+      </w:r>
+    </w:p>
+    <w:p>
+      <w:proofErr w:type="gramStart"/>
       <w:r>
         <w:t>Login into AWS management console.</w:t>
       </w:r>
+      <w:proofErr w:type="gramEnd"/>
     </w:p>
     <w:p>
       <w:r>
@@ -496,16 +559,62 @@
       <w:r>
         <w:t xml:space="preserve">Select </w:t>
       </w:r>
-      <w:r>
-        <w:rPr>
-          <w:b/>
-        </w:rPr>
-        <w:t>WordPress Certified by Bitnami.</w:t>
-      </w:r>
-    </w:p>
-    <w:p>
-      <w:r>
-        <w:t>‘WordPress Certified by Bitnami’ is a free AMI available for WordPress installation.</w:t>
+      <w:proofErr w:type="spellStart"/>
+      <w:r>
+        <w:rPr>
+          <w:b/>
+        </w:rPr>
+        <w:t>WordPress</w:t>
+      </w:r>
+      <w:proofErr w:type="spellEnd"/>
+      <w:r>
+        <w:rPr>
+          <w:b/>
+        </w:rPr>
+        <w:t xml:space="preserve"> Certified by </w:t>
+      </w:r>
+      <w:proofErr w:type="spellStart"/>
+      <w:r>
+        <w:rPr>
+          <w:b/>
+        </w:rPr>
+        <w:t>Bitnami</w:t>
+      </w:r>
+      <w:proofErr w:type="spellEnd"/>
+      <w:r>
+        <w:rPr>
+          <w:b/>
+        </w:rPr>
+        <w:t>.</w:t>
+      </w:r>
+    </w:p>
+    <w:p>
+      <w:r>
+        <w:t>‘</w:t>
+      </w:r>
+      <w:proofErr w:type="spellStart"/>
+      <w:r>
+        <w:t>WordPress</w:t>
+      </w:r>
+      <w:proofErr w:type="spellEnd"/>
+      <w:r>
+        <w:t xml:space="preserve"> Certified by </w:t>
+      </w:r>
+      <w:proofErr w:type="spellStart"/>
+      <w:r>
+        <w:t>Bitnami</w:t>
+      </w:r>
+      <w:proofErr w:type="spellEnd"/>
+      <w:r>
+        <w:t xml:space="preserve">’ is a free AMI available for </w:t>
+      </w:r>
+      <w:proofErr w:type="spellStart"/>
+      <w:r>
+        <w:t>WordPress</w:t>
+      </w:r>
+      <w:proofErr w:type="spellEnd"/>
+      <w:r>
+        <w:t xml:space="preserve"> installation.</w:t>
       </w:r>
     </w:p>
     <w:p>
@@ -656,20 +765,52 @@
       <w:r>
         <w:t xml:space="preserve">Select </w:t>
       </w:r>
+      <w:proofErr w:type="spellStart"/>
       <w:r>
         <w:rPr>
           <w:b/>
         </w:rPr>
         <w:t>te.mirco</w:t>
       </w:r>
+      <w:proofErr w:type="spellEnd"/>
       <w:r>
         <w:t xml:space="preserve"> general purpose instance. It is free tier eligible as seen below. Click </w:t>
       </w:r>
-      <w:r>
-        <w:rPr>
-          <w:b/>
-        </w:rPr>
-        <w:t>Next:Configure Intstance Details</w:t>
+      <w:proofErr w:type="spellStart"/>
+      <w:r>
+        <w:rPr>
+          <w:b/>
+        </w:rPr>
+        <w:t>Next</w:t>
+      </w:r>
+      <w:proofErr w:type="gramStart"/>
+      <w:r>
+        <w:rPr>
+          <w:b/>
+        </w:rPr>
+        <w:t>:Configure</w:t>
+      </w:r>
+      <w:proofErr w:type="spellEnd"/>
+      <w:proofErr w:type="gramEnd"/>
+      <w:r>
+        <w:rPr>
+          <w:b/>
+        </w:rPr>
+        <w:t xml:space="preserve"> </w:t>
+      </w:r>
+      <w:proofErr w:type="spellStart"/>
+      <w:r>
+        <w:rPr>
+          <w:b/>
+        </w:rPr>
+        <w:t>Intstance</w:t>
+      </w:r>
+      <w:proofErr w:type="spellEnd"/>
+      <w:r>
+        <w:rPr>
+          <w:b/>
+        </w:rPr>
+        <w:t xml:space="preserve"> Details</w:t>
       </w:r>
       <w:r>
         <w:t>.</w:t>
@@ -740,7 +881,23 @@
     <w:p>
       <w:r>
         <w:lastRenderedPageBreak/>
-        <w:t xml:space="preserve">Let the Storage settings be as default. Go to next screen to add Tags to our instance. You may skip this step, however I prefer adding label to my instance. </w:t>
+        <w:t xml:space="preserve">Let the Storage settings </w:t>
+      </w:r>
+      <w:proofErr w:type="gramStart"/>
+      <w:r>
+        <w:t>be</w:t>
+      </w:r>
+      <w:proofErr w:type="gramEnd"/>
+      <w:r>
+        <w:t xml:space="preserve"> as default. Go to next screen to add Tags to our instance. You may skip this </w:t>
+      </w:r>
+      <w:proofErr w:type="gramStart"/>
+      <w:r>
+        <w:t>step,</w:t>
+      </w:r>
+      <w:proofErr w:type="gramEnd"/>
+      <w:r>
+        <w:t xml:space="preserve"> however I prefer adding label to my instance. </w:t>
       </w:r>
       <w:r>
         <w:rPr>
@@ -1008,7 +1165,23 @@
     <w:p/>
     <w:p>
       <w:r>
-        <w:t>And here we are. We have successfully launched  a simple WordPress website on our EC2 instance. As far as you are the admin rights of your AWS account, you have the liberty to configure your AWS service as you require.</w:t>
+        <w:t xml:space="preserve">And here we are. We have successfully </w:t>
+      </w:r>
+      <w:proofErr w:type="gramStart"/>
+      <w:r>
+        <w:t>launched  a</w:t>
+      </w:r>
+      <w:proofErr w:type="gramEnd"/>
+      <w:r>
+        <w:t xml:space="preserve"> simple </w:t>
+      </w:r>
+      <w:proofErr w:type="spellStart"/>
+      <w:r>
+        <w:t>WordPress</w:t>
+      </w:r>
+      <w:proofErr w:type="spellEnd"/>
+      <w:r>
+        <w:t xml:space="preserve"> website on our EC2 instance. As far as you are the admin rights of your AWS account, you have the liberty to configure your AWS service as you require.</w:t>
       </w:r>
     </w:p>
     <w:p>
@@ -1254,9 +1427,14 @@
       </w:r>
     </w:p>
     <w:p>
+      <w:proofErr w:type="spellStart"/>
       <w:r>
         <w:lastRenderedPageBreak/>
-        <w:t>Goto following URL: Public IP/admin.</w:t>
+        <w:t>Goto</w:t>
+      </w:r>
+      <w:proofErr w:type="spellEnd"/>
+      <w:r>
+        <w:t xml:space="preserve"> following URL: Public IP/admin.</w:t>
       </w:r>
     </w:p>
     <w:p>
@@ -1519,7 +1697,29 @@
           <w:szCs w:val="21"/>
           <w:shd w:val="clear" w:color="auto" w:fill="FFFFFF"/>
         </w:rPr>
-        <w:t>In the step, we will transfer/point your existing domain name to your new WordPress installation on Amazon AWS</w:t>
+        <w:t xml:space="preserve">In the step, we will transfer/point your existing domain name to your new </w:t>
+      </w:r>
+      <w:proofErr w:type="spellStart"/>
+      <w:r>
+        <w:rPr>
+          <w:rFonts w:ascii="Arial" w:hAnsi="Arial" w:cs="Arial"/>
+          <w:color w:val="111111"/>
+          <w:sz w:val="21"/>
+          <w:szCs w:val="21"/>
+          <w:shd w:val="clear" w:color="auto" w:fill="FFFFFF"/>
+        </w:rPr>
+        <w:t>WordPress</w:t>
+      </w:r>
+      <w:proofErr w:type="spellEnd"/>
+      <w:r>
+        <w:rPr>
+          <w:rFonts w:ascii="Arial" w:hAnsi="Arial" w:cs="Arial"/>
+          <w:color w:val="111111"/>
+          <w:sz w:val="21"/>
+          <w:szCs w:val="21"/>
+          <w:shd w:val="clear" w:color="auto" w:fill="FFFFFF"/>
+        </w:rPr>
+        <w:t xml:space="preserve"> installation on Amazon AWS</w:t>
       </w:r>
     </w:p>
     <w:p>
@@ -1557,7 +1757,21 @@
         <w:rPr>
           <w:i/>
         </w:rPr>
-        <w:t xml:space="preserve"> itself manages the DNS settings and you will not be allowed to change Name Server or any kind of Domain settings. I upgraded my WordPress plan from Free to Personal for this lab. (You can get your refund too later</w:t>
+        <w:t xml:space="preserve"> itself manages the DNS settings and you will not be allowed to change Name Server or any kind of Domain settings. I upgraded my </w:t>
+      </w:r>
+      <w:proofErr w:type="spellStart"/>
+      <w:r>
+        <w:rPr>
+          <w:i/>
+        </w:rPr>
+        <w:t>WordPress</w:t>
+      </w:r>
+      <w:proofErr w:type="spellEnd"/>
+      <w:r>
+        <w:rPr>
+          <w:i/>
+        </w:rPr>
+        <w:t xml:space="preserve"> plan from Free to Personal for this lab. (You can get your refund too later</w:t>
       </w:r>
       <w:r>
         <w:rPr>
@@ -1942,7 +2156,15 @@
     <w:p>
       <w:r>
         <w:lastRenderedPageBreak/>
-        <w:t xml:space="preserve">Enter your existing domain name (The one you are using for your WordPress website) as the Domain Name, as shown below. Click </w:t>
+        <w:t xml:space="preserve">Enter your existing domain name (The one you are using for your </w:t>
+      </w:r>
+      <w:proofErr w:type="spellStart"/>
+      <w:r>
+        <w:t>WordPress</w:t>
+      </w:r>
+      <w:proofErr w:type="spellEnd"/>
+      <w:r>
+        <w:t xml:space="preserve"> website) as the Domain Name, as shown below. Click </w:t>
       </w:r>
       <w:r>
         <w:rPr>
@@ -2504,7 +2726,15 @@
     <w:p/>
     <w:p>
       <w:r>
-        <w:t xml:space="preserve">Go to your WordPress website. Select </w:t>
+        <w:t xml:space="preserve">Go to your </w:t>
+      </w:r>
+      <w:proofErr w:type="spellStart"/>
+      <w:r>
+        <w:t>WordPress</w:t>
+      </w:r>
+      <w:proofErr w:type="spellEnd"/>
+      <w:r>
+        <w:t xml:space="preserve"> website. Select </w:t>
       </w:r>
       <w:r>
         <w:rPr>
@@ -2523,7 +2753,11 @@
         </w:rPr>
       </w:pPr>
       <w:r>
-        <w:t xml:space="preserve">Click on your available primary domain name. You see the below screen then. Select </w:t>
+        <w:t xml:space="preserve">Click on your available primary domain name. You see the below screen then. </w:t>
+      </w:r>
+      <w:proofErr w:type="gramStart"/>
+      <w:r>
+        <w:t xml:space="preserve">Select </w:t>
       </w:r>
       <w:r>
         <w:rPr>
@@ -2537,6 +2771,7 @@
         </w:rPr>
         <w:t>.</w:t>
       </w:r>
+      <w:proofErr w:type="gramEnd"/>
     </w:p>
     <w:p>
       <w:r>
@@ -2596,14 +2831,30 @@
     <w:p/>
     <w:p/>
     <w:p>
-      <w:r>
-        <w:rPr>
-          <w:b/>
-        </w:rPr>
-        <w:t xml:space="preserve">Untoggle </w:t>
-      </w:r>
-      <w:r>
-        <w:t>the ‘Use WordPress.com Name Servers’. We don’t want WordPress Name servers as we are going to add ours.</w:t>
+      <w:proofErr w:type="spellStart"/>
+      <w:r>
+        <w:rPr>
+          <w:b/>
+        </w:rPr>
+        <w:t>Untoggle</w:t>
+      </w:r>
+      <w:proofErr w:type="spellEnd"/>
+      <w:r>
+        <w:rPr>
+          <w:b/>
+        </w:rPr>
+        <w:t xml:space="preserve"> </w:t>
+      </w:r>
+      <w:r>
+        <w:t xml:space="preserve">the ‘Use WordPress.com Name Servers’. We don’t want </w:t>
+      </w:r>
+      <w:proofErr w:type="spellStart"/>
+      <w:r>
+        <w:t>WordPress</w:t>
+      </w:r>
+      <w:proofErr w:type="spellEnd"/>
+      <w:r>
+        <w:t xml:space="preserve"> Name servers as we are going to add ours.</w:t>
       </w:r>
     </w:p>
     <w:p>
@@ -2761,7 +3012,15 @@
     <w:p/>
     <w:p>
       <w:r>
-        <w:t>Now instead of accessing your newly launched website through the IP address, try using your existing domain name. It will no more point to your original WordPress website.</w:t>
+        <w:t xml:space="preserve">Now instead of accessing your newly launched website through the IP address, try using your existing domain name. It will no more point to your original </w:t>
+      </w:r>
+      <w:proofErr w:type="spellStart"/>
+      <w:r>
+        <w:t>WordPress</w:t>
+      </w:r>
+      <w:proofErr w:type="spellEnd"/>
+      <w:r>
+        <w:t xml:space="preserve"> website.</w:t>
       </w:r>
     </w:p>
     <w:p>
@@ -2901,7 +3160,15 @@
     </w:p>
     <w:p>
       <w:r>
-        <w:t>These website still don’t have our original content. Let’s migrate our contents (my blogs in this case) in the next step.</w:t>
+        <w:t xml:space="preserve">These website still don’t have our original content. Let’s </w:t>
+      </w:r>
+      <w:proofErr w:type="gramStart"/>
+      <w:r>
+        <w:t>migrate</w:t>
+      </w:r>
+      <w:proofErr w:type="gramEnd"/>
+      <w:r>
+        <w:t xml:space="preserve"> our contents (my blogs in this case) in the next step.</w:t>
       </w:r>
     </w:p>
     <w:p/>
@@ -2922,14 +3189,25 @@
         <w:rPr>
           <w:b/>
         </w:rPr>
-        <w:t>port from old WordPress website</w:t>
-      </w:r>
-    </w:p>
-    <w:p>
-      <w:r>
-        <w:tab/>
-      </w:r>
-      <w:r>
+        <w:t xml:space="preserve">port from old </w:t>
+      </w:r>
+      <w:proofErr w:type="spellStart"/>
+      <w:r>
+        <w:rPr>
+          <w:b/>
+        </w:rPr>
+        <w:t>WordPress</w:t>
+      </w:r>
+      <w:proofErr w:type="spellEnd"/>
+      <w:r>
+        <w:rPr>
+          <w:b/>
+        </w:rPr>
+        <w:t xml:space="preserve"> website</w:t>
+      </w:r>
+    </w:p>
+    <w:p>
+      <w:pPr>
         <w:rPr>
           <w:rFonts w:ascii="Arial" w:hAnsi="Arial" w:cs="Arial"/>
           <w:color w:val="111111"/>
@@ -2937,9 +3215,88 @@
           <w:szCs w:val="21"/>
           <w:shd w:val="clear" w:color="auto" w:fill="FFFFFF"/>
         </w:rPr>
-        <w:t>Finally, in this last step, we will migrate our existing WordPress website to our new WordPress installation on Amazon AWS.</w:t>
-      </w:r>
-    </w:p>
+      </w:pPr>
+      <w:r>
+        <w:tab/>
+      </w:r>
+      <w:r>
+        <w:rPr>
+          <w:rFonts w:ascii="Arial" w:hAnsi="Arial" w:cs="Arial"/>
+          <w:color w:val="111111"/>
+          <w:sz w:val="21"/>
+          <w:szCs w:val="21"/>
+          <w:shd w:val="clear" w:color="auto" w:fill="FFFFFF"/>
+        </w:rPr>
+        <w:t xml:space="preserve">Finally, in this last step, we will </w:t>
+      </w:r>
+      <w:proofErr w:type="gramStart"/>
+      <w:r>
+        <w:rPr>
+          <w:rFonts w:ascii="Arial" w:hAnsi="Arial" w:cs="Arial"/>
+          <w:color w:val="111111"/>
+          <w:sz w:val="21"/>
+          <w:szCs w:val="21"/>
+          <w:shd w:val="clear" w:color="auto" w:fill="FFFFFF"/>
+        </w:rPr>
+        <w:t>migrate</w:t>
+      </w:r>
+      <w:proofErr w:type="gramEnd"/>
+      <w:r>
+        <w:rPr>
+          <w:rFonts w:ascii="Arial" w:hAnsi="Arial" w:cs="Arial"/>
+          <w:color w:val="111111"/>
+          <w:sz w:val="21"/>
+          <w:szCs w:val="21"/>
+          <w:shd w:val="clear" w:color="auto" w:fill="FFFFFF"/>
+        </w:rPr>
+        <w:t xml:space="preserve"> our existing </w:t>
+      </w:r>
+      <w:proofErr w:type="spellStart"/>
+      <w:r>
+        <w:rPr>
+          <w:rFonts w:ascii="Arial" w:hAnsi="Arial" w:cs="Arial"/>
+          <w:color w:val="111111"/>
+          <w:sz w:val="21"/>
+          <w:szCs w:val="21"/>
+          <w:shd w:val="clear" w:color="auto" w:fill="FFFFFF"/>
+        </w:rPr>
+        <w:t>WordPress</w:t>
+      </w:r>
+      <w:proofErr w:type="spellEnd"/>
+      <w:r>
+        <w:rPr>
+          <w:rFonts w:ascii="Arial" w:hAnsi="Arial" w:cs="Arial"/>
+          <w:color w:val="111111"/>
+          <w:sz w:val="21"/>
+          <w:szCs w:val="21"/>
+          <w:shd w:val="clear" w:color="auto" w:fill="FFFFFF"/>
+        </w:rPr>
+        <w:t xml:space="preserve"> website to our new </w:t>
+      </w:r>
+      <w:proofErr w:type="spellStart"/>
+      <w:r>
+        <w:rPr>
+          <w:rFonts w:ascii="Arial" w:hAnsi="Arial" w:cs="Arial"/>
+          <w:color w:val="111111"/>
+          <w:sz w:val="21"/>
+          <w:szCs w:val="21"/>
+          <w:shd w:val="clear" w:color="auto" w:fill="FFFFFF"/>
+        </w:rPr>
+        <w:t>WordPress</w:t>
+      </w:r>
+      <w:proofErr w:type="spellEnd"/>
+      <w:r>
+        <w:rPr>
+          <w:rFonts w:ascii="Arial" w:hAnsi="Arial" w:cs="Arial"/>
+          <w:color w:val="111111"/>
+          <w:sz w:val="21"/>
+          <w:szCs w:val="21"/>
+          <w:shd w:val="clear" w:color="auto" w:fill="FFFFFF"/>
+        </w:rPr>
+        <w:t xml:space="preserve"> installation on Amazon AWS.</w:t>
+      </w:r>
+    </w:p>
+    <w:p/>
     <w:p>
       <w:pPr>
         <w:rPr>
@@ -2975,12 +3332,26 @@
         <w:rPr>
           <w:i/>
         </w:rPr>
-        <w:t xml:space="preserve"> plugins unless you have business plan active on your WordPress account. I have mentioned another alternative in the upcoming details </w:t>
-      </w:r>
+        <w:t xml:space="preserve"> plugins unless you have business plan active on your </w:t>
+      </w:r>
+      <w:proofErr w:type="spellStart"/>
       <w:r>
         <w:rPr>
           <w:i/>
         </w:rPr>
+        <w:t>WordPress</w:t>
+      </w:r>
+      <w:proofErr w:type="spellEnd"/>
+      <w:r>
+        <w:rPr>
+          <w:i/>
+        </w:rPr>
+        <w:t xml:space="preserve"> account. I have mentioned another alternative in the upcoming details </w:t>
+      </w:r>
+      <w:r>
+        <w:rPr>
+          <w:i/>
+        </w:rPr>
         <w:t xml:space="preserve">in this step </w:t>
       </w:r>
       <w:r>
@@ -3011,13 +3382,13 @@
         <w:rPr>
           <w:i/>
         </w:rPr>
-        <w:t>for now. But I highly recommend installing ‘All in one WP migration’ plugin to import/export the website content.</w:t>
+        <w:t xml:space="preserve">for now. </w:t>
       </w:r>
       <w:r>
         <w:rPr>
           <w:i/>
         </w:rPr>
-        <w:t xml:space="preserve"> (Reference)</w:t>
+        <w:t>I highly recommend installing ‘All in one WP migration’ plugin to import/export the website content.</w:t>
       </w:r>
     </w:p>
     <w:p>
@@ -3083,14 +3454,26 @@
     <w:p/>
     <w:p>
       <w:r>
-        <w:lastRenderedPageBreak/>
         <w:t>As per my Personal plan on WordPress.com account, I am not allowed to add/install any plugin. I am using inbuilt tool to export.</w:t>
       </w:r>
     </w:p>
     <w:p>
       <w:r>
-        <w:t>Login in your WordPress account; go to dashboard. CLick</w:t>
-      </w:r>
+        <w:t xml:space="preserve">Login in your </w:t>
+      </w:r>
+      <w:proofErr w:type="spellStart"/>
+      <w:r>
+        <w:t>WordPress</w:t>
+      </w:r>
+      <w:proofErr w:type="spellEnd"/>
+      <w:r>
+        <w:t xml:space="preserve"> account; go to dashboard. </w:t>
+      </w:r>
+      <w:proofErr w:type="spellStart"/>
+      <w:r>
+        <w:t>CLick</w:t>
+      </w:r>
+      <w:proofErr w:type="spellEnd"/>
       <w:r>
         <w:t xml:space="preserve"> </w:t>
       </w:r>
@@ -3122,7 +3505,21 @@
         <w:rPr>
           <w:b/>
         </w:rPr>
-        <w:t xml:space="preserve"> Export All</w:t>
+        <w:t xml:space="preserve"> </w:t>
+      </w:r>
+      <w:proofErr w:type="spellStart"/>
+      <w:r>
+        <w:rPr>
+          <w:b/>
+        </w:rPr>
+        <w:t>Export</w:t>
+      </w:r>
+      <w:proofErr w:type="spellEnd"/>
+      <w:r>
+        <w:rPr>
+          <w:b/>
+        </w:rPr>
+        <w:t xml:space="preserve"> All</w:t>
       </w:r>
       <w:r>
         <w:t>.</w:t>
@@ -3130,7 +3527,15 @@
     </w:p>
     <w:p>
       <w:r>
-        <w:t>Download the prompted zipped file. We will now import this to our WordPress installation on AWS.</w:t>
+        <w:t xml:space="preserve">Download the prompted zipped file. We will now import this to our </w:t>
+      </w:r>
+      <w:proofErr w:type="spellStart"/>
+      <w:r>
+        <w:t>WordPress</w:t>
+      </w:r>
+      <w:proofErr w:type="spellEnd"/>
+      <w:r>
+        <w:t xml:space="preserve"> installation on AWS.</w:t>
       </w:r>
     </w:p>
     <w:p>
@@ -3191,8 +3596,13 @@
     <w:p/>
     <w:p/>
     <w:p>
-      <w:r>
-        <w:t>Login as admin in the newly launched Website (as we did at the end of Step1). Only this time you don’t need to copy the EC2 public IP. Instead type your domain name in URL.</w:t>
+      <w:proofErr w:type="gramStart"/>
+      <w:r>
+        <w:t>Login as admin in the newly launched Website (as we did at the end of Step1).</w:t>
+      </w:r>
+      <w:proofErr w:type="gramEnd"/>
+      <w:r>
+        <w:t xml:space="preserve"> Only this time you don’t need to copy the EC2 public IP. Instead type your domain name in URL.</w:t>
       </w:r>
     </w:p>
     <w:p>
@@ -3232,12 +3642,14 @@
       <w:r>
         <w:t xml:space="preserve">see </w:t>
       </w:r>
+      <w:proofErr w:type="spellStart"/>
       <w:r>
         <w:rPr>
           <w:b/>
         </w:rPr>
         <w:t>WordPress</w:t>
       </w:r>
+      <w:proofErr w:type="spellEnd"/>
       <w:r>
         <w:t xml:space="preserve"> somewhere at the end of list</w:t>
       </w:r>
@@ -3251,7 +3663,21 @@
         <w:rPr>
           <w:b/>
         </w:rPr>
-        <w:t xml:space="preserve"> Run importer</w:t>
+        <w:t xml:space="preserve"> </w:t>
+      </w:r>
+      <w:proofErr w:type="gramStart"/>
+      <w:r>
+        <w:rPr>
+          <w:b/>
+        </w:rPr>
+        <w:t>Run</w:t>
+      </w:r>
+      <w:proofErr w:type="gramEnd"/>
+      <w:r>
+        <w:rPr>
+          <w:b/>
+        </w:rPr>
+        <w:t xml:space="preserve"> importer</w:t>
       </w:r>
       <w:r>
         <w:t>.</w:t>
@@ -3315,7 +3741,6 @@
     <w:p/>
     <w:p>
       <w:r>
-        <w:lastRenderedPageBreak/>
         <w:t xml:space="preserve">Click </w:t>
       </w:r>
       <w:r>
@@ -3428,6 +3853,7 @@
         </w:rPr>
         <w:t xml:space="preserve">Download and import file attachments. </w:t>
       </w:r>
+      <w:proofErr w:type="gramStart"/>
       <w:r>
         <w:t xml:space="preserve">Click </w:t>
       </w:r>
@@ -3435,7 +3861,14 @@
         <w:rPr>
           <w:b/>
         </w:rPr>
-        <w:t>submit.</w:t>
+        <w:t>submit</w:t>
+      </w:r>
+      <w:proofErr w:type="gramEnd"/>
+      <w:r>
+        <w:rPr>
+          <w:b/>
+        </w:rPr>
+        <w:t>.</w:t>
       </w:r>
     </w:p>
     <w:p>
@@ -3504,7 +3937,6 @@
         <w:rPr>
           <w:i/>
         </w:rPr>
-        <w:lastRenderedPageBreak/>
         <w:t xml:space="preserve">Note: If you try to import the downloaded export file (not exported using the plugin), it will throw a file </w:t>
       </w:r>
       <w:r>
@@ -3667,7 +4099,6 @@
         </w:rPr>
       </w:pPr>
       <w:r>
-        <w:lastRenderedPageBreak/>
         <w:t xml:space="preserve">After successfully import, go to </w:t>
       </w:r>
       <w:r>
@@ -3796,7 +4227,6 @@
           <w:sz w:val="24"/>
           <w:szCs w:val="24"/>
         </w:rPr>
-        <w:lastRenderedPageBreak/>
         <w:t>FINAL OUTPUT:</w:t>
       </w:r>
     </w:p>
@@ -3822,7 +4252,15 @@
         <w:t xml:space="preserve">user </w:t>
       </w:r>
       <w:r>
-        <w:t xml:space="preserve">is the owner of this WordPress website, and the blogs and content belong to imported new user/subscriber </w:t>
+        <w:t xml:space="preserve">is the owner of this </w:t>
+      </w:r>
+      <w:proofErr w:type="spellStart"/>
+      <w:r>
+        <w:t>WordPress</w:t>
+      </w:r>
+      <w:proofErr w:type="spellEnd"/>
+      <w:r>
+        <w:t xml:space="preserve"> website, and the blogs and content belong to imported new user/subscriber </w:t>
       </w:r>
       <w:r>
         <w:rPr>
@@ -3909,7 +4347,23 @@
     </w:p>
     <w:p>
       <w:r>
-        <w:t>In Step 3 while importing, if you select to assign all the imported data to existing user, you can see the list of blogs of your previous WordPress website successfully listed on this new WordPress installation, as below.</w:t>
+        <w:t xml:space="preserve">In Step 3 while importing, if you select to assign all the imported data to existing user, you can see the list of blogs of your previous </w:t>
+      </w:r>
+      <w:proofErr w:type="spellStart"/>
+      <w:r>
+        <w:t>WordPress</w:t>
+      </w:r>
+      <w:proofErr w:type="spellEnd"/>
+      <w:r>
+        <w:t xml:space="preserve"> website successfully listed on this new </w:t>
+      </w:r>
+      <w:proofErr w:type="spellStart"/>
+      <w:r>
+        <w:t>WordPress</w:t>
+      </w:r>
+      <w:proofErr w:type="spellEnd"/>
+      <w:r>
+        <w:t xml:space="preserve"> installation, as below.</w:t>
       </w:r>
     </w:p>
     <w:p>
@@ -3923,7 +4377,15 @@
         <w:t xml:space="preserve">user </w:t>
       </w:r>
       <w:r>
-        <w:t xml:space="preserve">is the owner of this WordPress website, and the blogs and content belong to </w:t>
+        <w:t xml:space="preserve">is the owner of this </w:t>
+      </w:r>
+      <w:proofErr w:type="spellStart"/>
+      <w:r>
+        <w:t>WordPress</w:t>
+      </w:r>
+      <w:proofErr w:type="spellEnd"/>
+      <w:r>
+        <w:t xml:space="preserve"> website, and the blogs and content belong to </w:t>
       </w:r>
       <w:r>
         <w:rPr>
@@ -4011,14 +4473,21 @@
           <w:sz w:val="24"/>
           <w:szCs w:val="24"/>
         </w:rPr>
-        <w:lastRenderedPageBreak/>
         <w:t>Conclusion:</w:t>
       </w:r>
     </w:p>
     <w:p>
       <w:r>
         <w:tab/>
-        <w:t>We have successfully installed WordPress installation on AWS EC2, transferred existing domain to our new IP address using AWS Route53, imported previous content on our new website.</w:t>
+        <w:t xml:space="preserve">We have successfully installed </w:t>
+      </w:r>
+      <w:proofErr w:type="spellStart"/>
+      <w:r>
+        <w:t>WordPress</w:t>
+      </w:r>
+      <w:proofErr w:type="spellEnd"/>
+      <w:r>
+        <w:t xml:space="preserve"> installation on AWS EC2, transferred existing domain to our new IP address using AWS Route53, imported previous content on our new website.</w:t>
       </w:r>
     </w:p>
     <w:p>
@@ -4029,7 +4498,15 @@
         <w:t>,</w:t>
       </w:r>
       <w:r>
-        <w:t xml:space="preserve"> we have successfully migrated WordPress on AWS.</w:t>
+        <w:t xml:space="preserve"> we have successfully migrated </w:t>
+      </w:r>
+      <w:proofErr w:type="spellStart"/>
+      <w:r>
+        <w:t>WordPress</w:t>
+      </w:r>
+      <w:proofErr w:type="spellEnd"/>
+      <w:r>
+        <w:t xml:space="preserve"> on AWS.</w:t>
       </w:r>
     </w:p>
     <w:p/>
@@ -4047,10 +4524,19 @@
           <w:sz w:val="24"/>
           <w:szCs w:val="24"/>
         </w:rPr>
-        <w:t>References:</w:t>
-      </w:r>
-    </w:p>
-    <w:p/>
+        <w:t>References/ Questions:</w:t>
+      </w:r>
+    </w:p>
+    <w:p>
+      <w:hyperlink r:id="rId45" w:history="1">
+        <w:r>
+          <w:rPr>
+            <w:rStyle w:val="Hyperlink"/>
+          </w:rPr>
+          <w:t>https://github.com/pranitaj01/Migration-of-Wordpress-to-AWS/blob/master/README.md</w:t>
+        </w:r>
+      </w:hyperlink>
+    </w:p>
     <w:p>
       <w:pPr>
         <w:rPr>
@@ -4059,14 +4545,8 @@
           <w:szCs w:val="24"/>
         </w:rPr>
       </w:pPr>
-      <w:r>
-        <w:rPr>
-          <w:b/>
-          <w:sz w:val="24"/>
-          <w:szCs w:val="24"/>
-        </w:rPr>
-        <w:t>Issues:</w:t>
-      </w:r>
+      <w:bookmarkStart w:id="0" w:name="_GoBack"/>
+      <w:bookmarkEnd w:id="0"/>
     </w:p>
     <w:sectPr>
       <w:pgSz w:w="12240" w:h="15840"/>

</xml_diff>